<commit_message>
Adicionando na documentação sobre issues
</commit_message>
<xml_diff>
--- a/GIT/Git Intermediário.docx
+++ b/GIT/Git Intermediário.docx
@@ -5,19 +5,212 @@
     <w:p>
       <w:pPr>
         <w:rPr>
-          <w:sz w:val="24"/>
-          <w:szCs w:val="24"/>
-        </w:rPr>
-      </w:pPr>
-      <w:r>
-        <w:rPr>
           <w:b/>
           <w:bCs/>
           <w:sz w:val="32"/>
           <w:szCs w:val="32"/>
         </w:rPr>
-        <w:t>DOCUMENTO EM PRODUÇÃO.</w:t>
-      </w:r>
+      </w:pPr>
+    </w:p>
+    <w:p>
+      <w:pPr>
+        <w:rPr>
+          <w:b/>
+          <w:bCs/>
+          <w:sz w:val="32"/>
+          <w:szCs w:val="32"/>
+        </w:rPr>
+      </w:pPr>
+      <w:r>
+        <w:rPr>
+          <w:b/>
+          <w:bCs/>
+          <w:sz w:val="32"/>
+          <w:szCs w:val="32"/>
+        </w:rPr>
+        <w:t xml:space="preserve">CRIANDO ISSUES </w:t>
+      </w:r>
+      <w:r>
+        <w:rPr>
+          <w:b/>
+          <w:bCs/>
+          <w:sz w:val="32"/>
+          <w:szCs w:val="32"/>
+        </w:rPr>
+        <w:t>(PROBLEMAS) PARA DEBATES E SOLUÇÕES EM OPEN SOURCE</w:t>
+      </w:r>
+    </w:p>
+    <w:p>
+      <w:pPr>
+        <w:rPr>
+          <w:sz w:val="24"/>
+          <w:szCs w:val="24"/>
+        </w:rPr>
+      </w:pPr>
+      <w:r>
+        <w:rPr>
+          <w:sz w:val="24"/>
+          <w:szCs w:val="24"/>
+        </w:rPr>
+        <w:t xml:space="preserve">Na comunidade de desenvolvedores </w:t>
+      </w:r>
+      <w:r>
+        <w:rPr>
+          <w:sz w:val="24"/>
+          <w:szCs w:val="24"/>
+        </w:rPr>
+        <w:t xml:space="preserve">o código open </w:t>
+      </w:r>
+      <w:proofErr w:type="spellStart"/>
+      <w:r>
+        <w:rPr>
+          <w:sz w:val="24"/>
+          <w:szCs w:val="24"/>
+        </w:rPr>
+        <w:t>source</w:t>
+      </w:r>
+      <w:proofErr w:type="spellEnd"/>
+      <w:r>
+        <w:rPr>
+          <w:sz w:val="24"/>
+          <w:szCs w:val="24"/>
+        </w:rPr>
+        <w:t xml:space="preserve"> pode ser visto, melhorado e compartilhado entre si, com isso o campo de </w:t>
+      </w:r>
+      <w:proofErr w:type="spellStart"/>
+      <w:r>
+        <w:rPr>
+          <w:sz w:val="24"/>
+          <w:szCs w:val="24"/>
+        </w:rPr>
+        <w:t>issues</w:t>
+      </w:r>
+      <w:proofErr w:type="spellEnd"/>
+      <w:r>
+        <w:rPr>
+          <w:sz w:val="24"/>
+          <w:szCs w:val="24"/>
+        </w:rPr>
+        <w:t xml:space="preserve"> de diversos </w:t>
+      </w:r>
+      <w:proofErr w:type="spellStart"/>
+      <w:r>
+        <w:rPr>
+          <w:sz w:val="24"/>
+          <w:szCs w:val="24"/>
+        </w:rPr>
+        <w:t>githubs</w:t>
+      </w:r>
+      <w:proofErr w:type="spellEnd"/>
+      <w:r>
+        <w:rPr>
+          <w:sz w:val="24"/>
+          <w:szCs w:val="24"/>
+        </w:rPr>
+        <w:t xml:space="preserve"> de usuários compõe </w:t>
+      </w:r>
+      <w:proofErr w:type="spellStart"/>
+      <w:r>
+        <w:rPr>
+          <w:sz w:val="24"/>
+          <w:szCs w:val="24"/>
+        </w:rPr>
+        <w:t>issues</w:t>
+      </w:r>
+      <w:proofErr w:type="spellEnd"/>
+      <w:r>
+        <w:rPr>
+          <w:sz w:val="24"/>
+          <w:szCs w:val="24"/>
+        </w:rPr>
+        <w:t xml:space="preserve"> </w:t>
+      </w:r>
+      <w:r>
+        <w:rPr>
+          <w:sz w:val="24"/>
+          <w:szCs w:val="24"/>
+        </w:rPr>
+        <w:t xml:space="preserve">para serem resolvidos, você também pode criar novas </w:t>
+      </w:r>
+      <w:proofErr w:type="spellStart"/>
+      <w:r>
+        <w:rPr>
+          <w:sz w:val="24"/>
+          <w:szCs w:val="24"/>
+        </w:rPr>
+        <w:t>issues</w:t>
+      </w:r>
+      <w:proofErr w:type="spellEnd"/>
+      <w:r>
+        <w:rPr>
+          <w:sz w:val="24"/>
+          <w:szCs w:val="24"/>
+        </w:rPr>
+        <w:t xml:space="preserve"> para debate e ajuste, melhoras de ser código e também ajudar a comunidade.</w:t>
+      </w:r>
+      <w:r>
+        <w:rPr>
+          <w:sz w:val="24"/>
+          <w:szCs w:val="24"/>
+        </w:rPr>
+        <w:t xml:space="preserve"> </w:t>
+      </w:r>
+    </w:p>
+    <w:p>
+      <w:pPr>
+        <w:rPr>
+          <w:sz w:val="24"/>
+          <w:szCs w:val="24"/>
+        </w:rPr>
+      </w:pPr>
+      <w:r>
+        <w:rPr>
+          <w:noProof/>
+        </w:rPr>
+        <w:drawing>
+          <wp:inline distT="0" distB="0" distL="0" distR="0" wp14:anchorId="1B10A5E7" wp14:editId="026BDE90">
+            <wp:extent cx="5400040" cy="2170430"/>
+            <wp:effectExtent l="0" t="0" r="0" b="1270"/>
+            <wp:docPr id="1" name="Imagem 1"/>
+            <wp:cNvGraphicFramePr>
+              <a:graphicFrameLocks xmlns:a="http://schemas.openxmlformats.org/drawingml/2006/main" noChangeAspect="1"/>
+            </wp:cNvGraphicFramePr>
+            <a:graphic xmlns:a="http://schemas.openxmlformats.org/drawingml/2006/main">
+              <a:graphicData uri="http://schemas.openxmlformats.org/drawingml/2006/picture">
+                <pic:pic xmlns:pic="http://schemas.openxmlformats.org/drawingml/2006/picture">
+                  <pic:nvPicPr>
+                    <pic:cNvPr id="1" name=""/>
+                    <pic:cNvPicPr/>
+                  </pic:nvPicPr>
+                  <pic:blipFill>
+                    <a:blip r:embed="rId4"/>
+                    <a:stretch>
+                      <a:fillRect/>
+                    </a:stretch>
+                  </pic:blipFill>
+                  <pic:spPr>
+                    <a:xfrm>
+                      <a:off x="0" y="0"/>
+                      <a:ext cx="5400040" cy="2170430"/>
+                    </a:xfrm>
+                    <a:prstGeom prst="rect">
+                      <a:avLst/>
+                    </a:prstGeom>
+                  </pic:spPr>
+                </pic:pic>
+              </a:graphicData>
+            </a:graphic>
+          </wp:inline>
+        </w:drawing>
+      </w:r>
+    </w:p>
+    <w:p>
+      <w:pPr>
+        <w:rPr>
+          <w:sz w:val="24"/>
+          <w:szCs w:val="24"/>
+        </w:rPr>
+      </w:pPr>
     </w:p>
     <w:sectPr>
       <w:pgSz w:w="11906" w:h="16838"/>

</xml_diff>

<commit_message>
Adicionando conteudo unindo commit
</commit_message>
<xml_diff>
--- a/GIT/Git Intermediário.docx
+++ b/GIT/Git Intermediário.docx
@@ -994,6 +994,581 @@
           </wp:inline>
         </w:drawing>
       </w:r>
+    </w:p>
+    <w:p>
+      <w:pPr>
+        <w:rPr>
+          <w:b/>
+          <w:bCs/>
+          <w:sz w:val="32"/>
+          <w:szCs w:val="32"/>
+        </w:rPr>
+      </w:pPr>
+    </w:p>
+    <w:p>
+      <w:pPr>
+        <w:rPr>
+          <w:b/>
+          <w:bCs/>
+          <w:sz w:val="32"/>
+          <w:szCs w:val="32"/>
+        </w:rPr>
+      </w:pPr>
+      <w:r>
+        <w:rPr>
+          <w:b/>
+          <w:bCs/>
+          <w:sz w:val="32"/>
+          <w:szCs w:val="32"/>
+        </w:rPr>
+        <w:t xml:space="preserve">UNINDO COMMITS </w:t>
+      </w:r>
+    </w:p>
+    <w:p>
+      <w:pPr>
+        <w:rPr>
+          <w:noProof/>
+        </w:rPr>
+      </w:pPr>
+      <w:r>
+        <w:rPr>
+          <w:noProof/>
+        </w:rPr>
+        <w:t xml:space="preserve">Quando utilizamos </w:t>
+      </w:r>
+      <w:proofErr w:type="spellStart"/>
+      <w:r>
+        <w:rPr>
+          <w:noProof/>
+        </w:rPr>
+        <w:t>commits</w:t>
+      </w:r>
+      <w:proofErr w:type="spellEnd"/>
+      <w:r>
+        <w:rPr>
+          <w:noProof/>
+        </w:rPr>
+        <w:t xml:space="preserve"> desnecessários como quebra de linhas ou </w:t>
+      </w:r>
+      <w:r>
+        <w:rPr>
+          <w:noProof/>
+        </w:rPr>
+        <w:t xml:space="preserve">outros exemplos, é possível unir esses </w:t>
+      </w:r>
+      <w:proofErr w:type="spellStart"/>
+      <w:r>
+        <w:rPr>
+          <w:noProof/>
+        </w:rPr>
+        <w:t>commits</w:t>
+      </w:r>
+      <w:proofErr w:type="spellEnd"/>
+      <w:r>
+        <w:rPr>
+          <w:noProof/>
+        </w:rPr>
+        <w:t xml:space="preserve"> para que em um caso de </w:t>
+      </w:r>
+      <w:proofErr w:type="spellStart"/>
+      <w:r>
+        <w:rPr>
+          <w:noProof/>
+        </w:rPr>
+        <w:t>pull</w:t>
+      </w:r>
+      <w:proofErr w:type="spellEnd"/>
+      <w:r>
+        <w:rPr>
+          <w:noProof/>
+        </w:rPr>
+        <w:t xml:space="preserve"> </w:t>
+      </w:r>
+      <w:proofErr w:type="spellStart"/>
+      <w:r>
+        <w:rPr>
+          <w:noProof/>
+        </w:rPr>
+        <w:t>request</w:t>
+      </w:r>
+      <w:proofErr w:type="spellEnd"/>
+      <w:r>
+        <w:rPr>
+          <w:noProof/>
+        </w:rPr>
+        <w:t xml:space="preserve"> o usuário </w:t>
+      </w:r>
+      <w:r>
+        <w:rPr>
+          <w:noProof/>
+        </w:rPr>
+        <w:t xml:space="preserve">que vai validar o </w:t>
+      </w:r>
+      <w:proofErr w:type="spellStart"/>
+      <w:r>
+        <w:rPr>
+          <w:noProof/>
+        </w:rPr>
+        <w:t>pull</w:t>
+      </w:r>
+      <w:proofErr w:type="spellEnd"/>
+      <w:r>
+        <w:rPr>
+          <w:noProof/>
+        </w:rPr>
+        <w:t xml:space="preserve"> </w:t>
+      </w:r>
+      <w:proofErr w:type="spellStart"/>
+      <w:r>
+        <w:rPr>
+          <w:noProof/>
+        </w:rPr>
+        <w:t>request</w:t>
+      </w:r>
+      <w:proofErr w:type="spellEnd"/>
+      <w:r>
+        <w:rPr>
+          <w:noProof/>
+        </w:rPr>
+        <w:t xml:space="preserve"> não perca tempo com diversos </w:t>
+      </w:r>
+      <w:proofErr w:type="spellStart"/>
+      <w:r>
+        <w:rPr>
+          <w:noProof/>
+        </w:rPr>
+        <w:t>commits</w:t>
+      </w:r>
+      <w:proofErr w:type="spellEnd"/>
+      <w:r>
+        <w:rPr>
+          <w:noProof/>
+        </w:rPr>
+        <w:t xml:space="preserve"> que podem ser resumidos em um único </w:t>
+      </w:r>
+      <w:proofErr w:type="spellStart"/>
+      <w:r>
+        <w:rPr>
+          <w:noProof/>
+        </w:rPr>
+        <w:t>commit</w:t>
+      </w:r>
+      <w:proofErr w:type="spellEnd"/>
+      <w:r>
+        <w:rPr>
+          <w:noProof/>
+        </w:rPr>
+        <w:t xml:space="preserve">. </w:t>
+      </w:r>
+      <w:r>
+        <w:rPr>
+          <w:noProof/>
+        </w:rPr>
+        <w:br/>
+        <w:t xml:space="preserve">Para isso é necessário utilizar o </w:t>
+      </w:r>
+      <w:proofErr w:type="spellStart"/>
+      <w:r>
+        <w:rPr>
+          <w:noProof/>
+        </w:rPr>
+        <w:t>rebase</w:t>
+      </w:r>
+      <w:proofErr w:type="spellEnd"/>
+      <w:r>
+        <w:rPr>
+          <w:noProof/>
+        </w:rPr>
+        <w:t xml:space="preserve"> </w:t>
+      </w:r>
+      <w:r>
+        <w:rPr>
+          <w:noProof/>
+        </w:rPr>
+        <w:t>sendo que você pode setar o HEAD dele</w:t>
+      </w:r>
+      <w:r>
+        <w:rPr>
+          <w:noProof/>
+        </w:rPr>
+        <w:t xml:space="preserve"> e colocar a posição do commit ex: </w:t>
+      </w:r>
+      <w:r>
+        <w:rPr>
+          <w:noProof/>
+        </w:rPr>
+        <w:t>“</w:t>
+      </w:r>
+      <w:r>
+        <w:rPr>
+          <w:noProof/>
+        </w:rPr>
+        <w:t>git rebase HEAD~3</w:t>
+      </w:r>
+      <w:r>
+        <w:rPr>
+          <w:noProof/>
+        </w:rPr>
+        <w:t>”</w:t>
+      </w:r>
+      <w:r>
+        <w:rPr>
+          <w:noProof/>
+        </w:rPr>
+        <w:t xml:space="preserve"> ou então apontar no </w:t>
+      </w:r>
+      <w:r>
+        <w:rPr>
+          <w:noProof/>
+        </w:rPr>
+        <w:t xml:space="preserve">Hash Code </w:t>
+      </w:r>
+      <w:r>
+        <w:rPr>
+          <w:noProof/>
+        </w:rPr>
+        <w:t>abaixo do que você vai modificar. E</w:t>
+      </w:r>
+      <w:r>
+        <w:rPr>
+          <w:noProof/>
+        </w:rPr>
+        <w:t xml:space="preserve">le vai levar para o exemplo (imagem:2), lá você </w:t>
+      </w:r>
+      <w:r>
+        <w:rPr>
+          <w:noProof/>
+        </w:rPr>
+        <w:t xml:space="preserve">pode configrar na frente </w:t>
+      </w:r>
+      <w:r>
+        <w:rPr>
+          <w:noProof/>
+        </w:rPr>
+        <w:t xml:space="preserve">dos commits </w:t>
+      </w:r>
+      <w:r>
+        <w:rPr>
+          <w:noProof/>
+        </w:rPr>
+        <w:t xml:space="preserve">o </w:t>
+      </w:r>
+      <w:r>
+        <w:rPr>
+          <w:noProof/>
+        </w:rPr>
+        <w:t xml:space="preserve">comando </w:t>
+      </w:r>
+      <w:r>
+        <w:rPr>
+          <w:noProof/>
+        </w:rPr>
+        <w:t xml:space="preserve">que deseja fazer com cada commit, por exemplo “s” na frente significa squash que seria juntar os commits </w:t>
+      </w:r>
+      <w:r>
+        <w:rPr>
+          <w:noProof/>
+        </w:rPr>
+        <w:t>“pick”</w:t>
+      </w:r>
+      <w:r>
+        <w:rPr>
+          <w:noProof/>
+        </w:rPr>
+        <w:t xml:space="preserve"> ou “p”</w:t>
+      </w:r>
+      <w:r>
+        <w:rPr>
+          <w:noProof/>
+        </w:rPr>
+        <w:t xml:space="preserve"> é o commit que </w:t>
+      </w:r>
+      <w:r>
+        <w:rPr>
+          <w:noProof/>
+        </w:rPr>
+        <w:t xml:space="preserve">ficará como o principal. Feito isso “:”, “x” e na próxima tela se quiser editar os comentários e depois “:”, “x” ele vai retornar para a primeira imagem indicando </w:t>
+      </w:r>
+      <w:r>
+        <w:rPr>
+          <w:noProof/>
+        </w:rPr>
+        <w:t>que o rebase foi feito</w:t>
+      </w:r>
+      <w:r>
+        <w:rPr>
+          <w:noProof/>
+        </w:rPr>
+        <w:t xml:space="preserve">, quando verificar no git log os commits criados vão </w:t>
+      </w:r>
+      <w:r>
+        <w:rPr>
+          <w:noProof/>
+        </w:rPr>
+        <w:t>virar um único commit</w:t>
+      </w:r>
+      <w:r>
+        <w:rPr>
+          <w:noProof/>
+        </w:rPr>
+        <w:t>.</w:t>
+      </w:r>
+    </w:p>
+    <w:p>
+      <w:pPr>
+        <w:rPr>
+          <w:noProof/>
+        </w:rPr>
+      </w:pPr>
+      <w:r>
+        <w:rPr>
+          <w:noProof/>
+        </w:rPr>
+        <w:drawing>
+          <wp:inline distT="0" distB="0" distL="0" distR="0" wp14:anchorId="11690111" wp14:editId="045A96F6">
+            <wp:extent cx="5334000" cy="1066800"/>
+            <wp:effectExtent l="0" t="0" r="0" b="0"/>
+            <wp:docPr id="6" name="Imagem 6"/>
+            <wp:cNvGraphicFramePr>
+              <a:graphicFrameLocks xmlns:a="http://schemas.openxmlformats.org/drawingml/2006/main" noChangeAspect="1"/>
+            </wp:cNvGraphicFramePr>
+            <a:graphic xmlns:a="http://schemas.openxmlformats.org/drawingml/2006/main">
+              <a:graphicData uri="http://schemas.openxmlformats.org/drawingml/2006/picture">
+                <pic:pic xmlns:pic="http://schemas.openxmlformats.org/drawingml/2006/picture">
+                  <pic:nvPicPr>
+                    <pic:cNvPr id="1" name=""/>
+                    <pic:cNvPicPr/>
+                  </pic:nvPicPr>
+                  <pic:blipFill>
+                    <a:blip r:embed="rId10"/>
+                    <a:stretch>
+                      <a:fillRect/>
+                    </a:stretch>
+                  </pic:blipFill>
+                  <pic:spPr>
+                    <a:xfrm>
+                      <a:off x="0" y="0"/>
+                      <a:ext cx="5334000" cy="1066800"/>
+                    </a:xfrm>
+                    <a:prstGeom prst="rect">
+                      <a:avLst/>
+                    </a:prstGeom>
+                  </pic:spPr>
+                </pic:pic>
+              </a:graphicData>
+            </a:graphic>
+          </wp:inline>
+        </w:drawing>
+      </w:r>
+    </w:p>
+    <w:p>
+      <w:pPr>
+        <w:rPr>
+          <w:noProof/>
+        </w:rPr>
+      </w:pPr>
+      <w:r>
+        <w:rPr>
+          <w:noProof/>
+        </w:rPr>
+        <w:lastRenderedPageBreak/>
+        <w:drawing>
+          <wp:inline distT="0" distB="0" distL="0" distR="0" wp14:anchorId="01328998" wp14:editId="3D684982">
+            <wp:extent cx="5400040" cy="3648075"/>
+            <wp:effectExtent l="0" t="0" r="0" b="9525"/>
+            <wp:docPr id="2" name="Imagem 2"/>
+            <wp:cNvGraphicFramePr>
+              <a:graphicFrameLocks xmlns:a="http://schemas.openxmlformats.org/drawingml/2006/main" noChangeAspect="1"/>
+            </wp:cNvGraphicFramePr>
+            <a:graphic xmlns:a="http://schemas.openxmlformats.org/drawingml/2006/main">
+              <a:graphicData uri="http://schemas.openxmlformats.org/drawingml/2006/picture">
+                <pic:pic xmlns:pic="http://schemas.openxmlformats.org/drawingml/2006/picture">
+                  <pic:nvPicPr>
+                    <pic:cNvPr id="1" name=""/>
+                    <pic:cNvPicPr/>
+                  </pic:nvPicPr>
+                  <pic:blipFill>
+                    <a:blip r:embed="rId11"/>
+                    <a:stretch>
+                      <a:fillRect/>
+                    </a:stretch>
+                  </pic:blipFill>
+                  <pic:spPr>
+                    <a:xfrm>
+                      <a:off x="0" y="0"/>
+                      <a:ext cx="5400040" cy="3648075"/>
+                    </a:xfrm>
+                    <a:prstGeom prst="rect">
+                      <a:avLst/>
+                    </a:prstGeom>
+                  </pic:spPr>
+                </pic:pic>
+              </a:graphicData>
+            </a:graphic>
+          </wp:inline>
+        </w:drawing>
+      </w:r>
+    </w:p>
+    <w:p>
+      <w:pPr>
+        <w:rPr>
+          <w:noProof/>
+        </w:rPr>
+      </w:pPr>
+      <w:r>
+        <w:rPr>
+          <w:noProof/>
+        </w:rPr>
+        <w:drawing>
+          <wp:inline distT="0" distB="0" distL="0" distR="0" wp14:anchorId="1D38620E" wp14:editId="092903B7">
+            <wp:extent cx="5400040" cy="2917190"/>
+            <wp:effectExtent l="0" t="0" r="0" b="0"/>
+            <wp:docPr id="5" name="Imagem 5"/>
+            <wp:cNvGraphicFramePr>
+              <a:graphicFrameLocks xmlns:a="http://schemas.openxmlformats.org/drawingml/2006/main" noChangeAspect="1"/>
+            </wp:cNvGraphicFramePr>
+            <a:graphic xmlns:a="http://schemas.openxmlformats.org/drawingml/2006/main">
+              <a:graphicData uri="http://schemas.openxmlformats.org/drawingml/2006/picture">
+                <pic:pic xmlns:pic="http://schemas.openxmlformats.org/drawingml/2006/picture">
+                  <pic:nvPicPr>
+                    <pic:cNvPr id="1" name=""/>
+                    <pic:cNvPicPr/>
+                  </pic:nvPicPr>
+                  <pic:blipFill>
+                    <a:blip r:embed="rId12"/>
+                    <a:stretch>
+                      <a:fillRect/>
+                    </a:stretch>
+                  </pic:blipFill>
+                  <pic:spPr>
+                    <a:xfrm>
+                      <a:off x="0" y="0"/>
+                      <a:ext cx="5400040" cy="2917190"/>
+                    </a:xfrm>
+                    <a:prstGeom prst="rect">
+                      <a:avLst/>
+                    </a:prstGeom>
+                  </pic:spPr>
+                </pic:pic>
+              </a:graphicData>
+            </a:graphic>
+          </wp:inline>
+        </w:drawing>
+      </w:r>
+    </w:p>
+    <w:p>
+      <w:pPr>
+        <w:rPr>
+          <w:noProof/>
+        </w:rPr>
+      </w:pPr>
+      <w:r>
+        <w:rPr>
+          <w:noProof/>
+        </w:rPr>
+        <w:drawing>
+          <wp:inline distT="0" distB="0" distL="0" distR="0" wp14:anchorId="3D925819" wp14:editId="6A095E67">
+            <wp:extent cx="5400040" cy="898525"/>
+            <wp:effectExtent l="0" t="0" r="0" b="0"/>
+            <wp:docPr id="10" name="Imagem 10"/>
+            <wp:cNvGraphicFramePr>
+              <a:graphicFrameLocks xmlns:a="http://schemas.openxmlformats.org/drawingml/2006/main" noChangeAspect="1"/>
+            </wp:cNvGraphicFramePr>
+            <a:graphic xmlns:a="http://schemas.openxmlformats.org/drawingml/2006/main">
+              <a:graphicData uri="http://schemas.openxmlformats.org/drawingml/2006/picture">
+                <pic:pic xmlns:pic="http://schemas.openxmlformats.org/drawingml/2006/picture">
+                  <pic:nvPicPr>
+                    <pic:cNvPr id="1" name=""/>
+                    <pic:cNvPicPr/>
+                  </pic:nvPicPr>
+                  <pic:blipFill>
+                    <a:blip r:embed="rId13"/>
+                    <a:stretch>
+                      <a:fillRect/>
+                    </a:stretch>
+                  </pic:blipFill>
+                  <pic:spPr>
+                    <a:xfrm>
+                      <a:off x="0" y="0"/>
+                      <a:ext cx="5400040" cy="898525"/>
+                    </a:xfrm>
+                    <a:prstGeom prst="rect">
+                      <a:avLst/>
+                    </a:prstGeom>
+                  </pic:spPr>
+                </pic:pic>
+              </a:graphicData>
+            </a:graphic>
+          </wp:inline>
+        </w:drawing>
+      </w:r>
+    </w:p>
+    <w:p>
+      <w:pPr>
+        <w:rPr>
+          <w:noProof/>
+        </w:rPr>
+      </w:pPr>
+      <w:r>
+        <w:rPr>
+          <w:noProof/>
+        </w:rPr>
+        <w:drawing>
+          <wp:inline distT="0" distB="0" distL="0" distR="0" wp14:anchorId="0DE951AB" wp14:editId="4AEEC9F6">
+            <wp:extent cx="5295900" cy="609600"/>
+            <wp:effectExtent l="0" t="0" r="0" b="0"/>
+            <wp:docPr id="11" name="Imagem 11"/>
+            <wp:cNvGraphicFramePr>
+              <a:graphicFrameLocks xmlns:a="http://schemas.openxmlformats.org/drawingml/2006/main" noChangeAspect="1"/>
+            </wp:cNvGraphicFramePr>
+            <a:graphic xmlns:a="http://schemas.openxmlformats.org/drawingml/2006/main">
+              <a:graphicData uri="http://schemas.openxmlformats.org/drawingml/2006/picture">
+                <pic:pic xmlns:pic="http://schemas.openxmlformats.org/drawingml/2006/picture">
+                  <pic:nvPicPr>
+                    <pic:cNvPr id="1" name=""/>
+                    <pic:cNvPicPr/>
+                  </pic:nvPicPr>
+                  <pic:blipFill>
+                    <a:blip r:embed="rId14"/>
+                    <a:stretch>
+                      <a:fillRect/>
+                    </a:stretch>
+                  </pic:blipFill>
+                  <pic:spPr>
+                    <a:xfrm>
+                      <a:off x="0" y="0"/>
+                      <a:ext cx="5295900" cy="609600"/>
+                    </a:xfrm>
+                    <a:prstGeom prst="rect">
+                      <a:avLst/>
+                    </a:prstGeom>
+                  </pic:spPr>
+                </pic:pic>
+              </a:graphicData>
+            </a:graphic>
+          </wp:inline>
+        </w:drawing>
+      </w:r>
+      <w:r>
+        <w:rPr>
+          <w:noProof/>
+        </w:rPr>
+        <w:tab/>
+      </w:r>
+    </w:p>
+    <w:p>
+      <w:pPr>
+        <w:rPr>
+          <w:noProof/>
+        </w:rPr>
+      </w:pPr>
+    </w:p>
+    <w:p>
+      <w:pPr>
+        <w:rPr>
+          <w:noProof/>
+        </w:rPr>
+      </w:pPr>
     </w:p>
     <w:sectPr>
       <w:pgSz w:w="11906" w:h="16838"/>

</xml_diff>

<commit_message>
Adicionando conteúdos sobre Conflitos, Git Flow, GitKraken, etc
</commit_message>
<xml_diff>
--- a/GIT/Git Intermediário.docx
+++ b/GIT/Git Intermediário.docx
@@ -1034,152 +1034,26 @@
         <w:rPr>
           <w:noProof/>
         </w:rPr>
-        <w:t xml:space="preserve">Quando utilizamos </w:t>
-      </w:r>
-      <w:proofErr w:type="spellStart"/>
-      <w:r>
-        <w:rPr>
-          <w:noProof/>
-        </w:rPr>
-        <w:t>commits</w:t>
-      </w:r>
-      <w:proofErr w:type="spellEnd"/>
-      <w:r>
-        <w:rPr>
-          <w:noProof/>
-        </w:rPr>
-        <w:t xml:space="preserve"> desnecessários como quebra de linhas ou </w:t>
-      </w:r>
-      <w:r>
-        <w:rPr>
-          <w:noProof/>
-        </w:rPr>
-        <w:t xml:space="preserve">outros exemplos, é possível unir esses </w:t>
-      </w:r>
-      <w:proofErr w:type="spellStart"/>
-      <w:r>
-        <w:rPr>
-          <w:noProof/>
-        </w:rPr>
-        <w:t>commits</w:t>
-      </w:r>
-      <w:proofErr w:type="spellEnd"/>
-      <w:r>
-        <w:rPr>
-          <w:noProof/>
-        </w:rPr>
-        <w:t xml:space="preserve"> para que em um caso de </w:t>
-      </w:r>
-      <w:proofErr w:type="spellStart"/>
-      <w:r>
-        <w:rPr>
-          <w:noProof/>
-        </w:rPr>
-        <w:t>pull</w:t>
-      </w:r>
-      <w:proofErr w:type="spellEnd"/>
-      <w:r>
-        <w:rPr>
-          <w:noProof/>
-        </w:rPr>
-        <w:t xml:space="preserve"> </w:t>
-      </w:r>
-      <w:proofErr w:type="spellStart"/>
-      <w:r>
-        <w:rPr>
-          <w:noProof/>
-        </w:rPr>
-        <w:t>request</w:t>
-      </w:r>
-      <w:proofErr w:type="spellEnd"/>
-      <w:r>
-        <w:rPr>
-          <w:noProof/>
-        </w:rPr>
-        <w:t xml:space="preserve"> o usuário </w:t>
-      </w:r>
-      <w:r>
-        <w:rPr>
-          <w:noProof/>
-        </w:rPr>
-        <w:t xml:space="preserve">que vai validar o </w:t>
-      </w:r>
-      <w:proofErr w:type="spellStart"/>
-      <w:r>
-        <w:rPr>
-          <w:noProof/>
-        </w:rPr>
-        <w:t>pull</w:t>
-      </w:r>
-      <w:proofErr w:type="spellEnd"/>
-      <w:r>
-        <w:rPr>
-          <w:noProof/>
-        </w:rPr>
-        <w:t xml:space="preserve"> </w:t>
-      </w:r>
-      <w:proofErr w:type="spellStart"/>
-      <w:r>
-        <w:rPr>
-          <w:noProof/>
-        </w:rPr>
-        <w:t>request</w:t>
-      </w:r>
-      <w:proofErr w:type="spellEnd"/>
-      <w:r>
-        <w:rPr>
-          <w:noProof/>
-        </w:rPr>
-        <w:t xml:space="preserve"> não perca tempo com diversos </w:t>
-      </w:r>
-      <w:proofErr w:type="spellStart"/>
-      <w:r>
-        <w:rPr>
-          <w:noProof/>
-        </w:rPr>
-        <w:t>commits</w:t>
-      </w:r>
-      <w:proofErr w:type="spellEnd"/>
-      <w:r>
-        <w:rPr>
-          <w:noProof/>
-        </w:rPr>
-        <w:t xml:space="preserve"> que podem ser resumidos em um único </w:t>
-      </w:r>
-      <w:proofErr w:type="spellStart"/>
-      <w:r>
-        <w:rPr>
-          <w:noProof/>
-        </w:rPr>
-        <w:t>commit</w:t>
-      </w:r>
-      <w:proofErr w:type="spellEnd"/>
-      <w:r>
-        <w:rPr>
-          <w:noProof/>
-        </w:rPr>
-        <w:t xml:space="preserve">. </w:t>
+        <w:t xml:space="preserve">Quando utilizamos commits desnecessários como quebra de linhas ou </w:t>
+      </w:r>
+      <w:r>
+        <w:rPr>
+          <w:noProof/>
+        </w:rPr>
+        <w:t xml:space="preserve">outros exemplos, é possível unir esses commits para que em um caso de pull request o usuário </w:t>
+      </w:r>
+      <w:r>
+        <w:rPr>
+          <w:noProof/>
+        </w:rPr>
+        <w:t xml:space="preserve">que vai validar o pull request não perca tempo com diversos commits que podem ser resumidos em um único commit. </w:t>
       </w:r>
       <w:r>
         <w:rPr>
           <w:noProof/>
         </w:rPr>
         <w:br/>
-        <w:t xml:space="preserve">Para isso é necessário utilizar o </w:t>
-      </w:r>
-      <w:proofErr w:type="spellStart"/>
-      <w:r>
-        <w:rPr>
-          <w:noProof/>
-        </w:rPr>
-        <w:t>rebase</w:t>
-      </w:r>
-      <w:proofErr w:type="spellEnd"/>
-      <w:r>
-        <w:rPr>
-          <w:noProof/>
-        </w:rPr>
-        <w:t xml:space="preserve"> </w:t>
+        <w:t xml:space="preserve">Para isso é necessário utilizar o rebase </w:t>
       </w:r>
       <w:r>
         <w:rPr>
@@ -1566,9 +1440,1406 @@
     <w:p>
       <w:pPr>
         <w:rPr>
-          <w:noProof/>
-        </w:rPr>
-      </w:pPr>
+          <w:b/>
+          <w:bCs/>
+          <w:sz w:val="32"/>
+          <w:szCs w:val="32"/>
+        </w:rPr>
+      </w:pPr>
+      <w:r>
+        <w:rPr>
+          <w:b/>
+          <w:bCs/>
+          <w:sz w:val="32"/>
+          <w:szCs w:val="32"/>
+        </w:rPr>
+        <w:lastRenderedPageBreak/>
+        <w:t>TRABALHANDO COM COMMIT’S ESPECÍFICOS</w:t>
+      </w:r>
+    </w:p>
+    <w:p>
+      <w:pPr>
+        <w:rPr>
+          <w:noProof/>
+        </w:rPr>
+      </w:pPr>
+      <w:r>
+        <w:rPr>
+          <w:noProof/>
+        </w:rPr>
+        <w:t xml:space="preserve">Quando é necessário localizar </w:t>
+      </w:r>
+      <w:r>
+        <w:rPr>
+          <w:noProof/>
+        </w:rPr>
+        <w:t>um commit específico que eu desejo continuar a partir da</w:t>
+      </w:r>
+      <w:r>
+        <w:rPr>
+          <w:noProof/>
+        </w:rPr>
+        <w:t>quele ponto</w:t>
+      </w:r>
+      <w:r>
+        <w:rPr>
+          <w:noProof/>
+        </w:rPr>
+        <w:t xml:space="preserve"> é necessário utilizar o comando cherry-pick, </w:t>
+      </w:r>
+      <w:r>
+        <w:rPr>
+          <w:noProof/>
+        </w:rPr>
+        <w:t xml:space="preserve">só preciso localizar </w:t>
+      </w:r>
+      <w:r>
+        <w:rPr>
+          <w:noProof/>
+        </w:rPr>
+        <w:t xml:space="preserve">a branch (ex:novo-release) e </w:t>
+      </w:r>
+      <w:r>
+        <w:rPr>
+          <w:noProof/>
+        </w:rPr>
+        <w:t>o commit</w:t>
+      </w:r>
+      <w:r>
+        <w:rPr>
+          <w:noProof/>
+        </w:rPr>
+        <w:t xml:space="preserve"> (e8bc7a7)</w:t>
+      </w:r>
+      <w:r>
+        <w:rPr>
+          <w:noProof/>
+        </w:rPr>
+        <w:t xml:space="preserve"> e depois chamar da minha branch</w:t>
+      </w:r>
+      <w:r>
+        <w:rPr>
+          <w:noProof/>
+        </w:rPr>
+        <w:t xml:space="preserve"> (master)</w:t>
+      </w:r>
+      <w:r>
+        <w:rPr>
+          <w:noProof/>
+        </w:rPr>
+        <w:t xml:space="preserve"> </w:t>
+      </w:r>
+      <w:r>
+        <w:rPr>
+          <w:noProof/>
+        </w:rPr>
+        <w:t>para que seja atualizada para aquele ponto. Ex: Bug’s em commits futuros, continuar projeto daquele commit, etc.</w:t>
+      </w:r>
+    </w:p>
+    <w:p>
+      <w:pPr>
+        <w:rPr>
+          <w:b/>
+          <w:bCs/>
+          <w:sz w:val="32"/>
+          <w:szCs w:val="32"/>
+        </w:rPr>
+      </w:pPr>
+      <w:r>
+        <w:rPr>
+          <w:noProof/>
+        </w:rPr>
+        <w:drawing>
+          <wp:inline distT="0" distB="0" distL="0" distR="0" wp14:anchorId="60C200B7" wp14:editId="0DA26485">
+            <wp:extent cx="5257800" cy="876300"/>
+            <wp:effectExtent l="0" t="0" r="0" b="0"/>
+            <wp:docPr id="15" name="Imagem 15"/>
+            <wp:cNvGraphicFramePr>
+              <a:graphicFrameLocks xmlns:a="http://schemas.openxmlformats.org/drawingml/2006/main" noChangeAspect="1"/>
+            </wp:cNvGraphicFramePr>
+            <a:graphic xmlns:a="http://schemas.openxmlformats.org/drawingml/2006/main">
+              <a:graphicData uri="http://schemas.openxmlformats.org/drawingml/2006/picture">
+                <pic:pic xmlns:pic="http://schemas.openxmlformats.org/drawingml/2006/picture">
+                  <pic:nvPicPr>
+                    <pic:cNvPr id="1" name=""/>
+                    <pic:cNvPicPr/>
+                  </pic:nvPicPr>
+                  <pic:blipFill>
+                    <a:blip r:embed="rId15"/>
+                    <a:stretch>
+                      <a:fillRect/>
+                    </a:stretch>
+                  </pic:blipFill>
+                  <pic:spPr>
+                    <a:xfrm>
+                      <a:off x="0" y="0"/>
+                      <a:ext cx="5257800" cy="876300"/>
+                    </a:xfrm>
+                    <a:prstGeom prst="rect">
+                      <a:avLst/>
+                    </a:prstGeom>
+                  </pic:spPr>
+                </pic:pic>
+              </a:graphicData>
+            </a:graphic>
+          </wp:inline>
+        </w:drawing>
+      </w:r>
+    </w:p>
+    <w:p>
+      <w:pPr>
+        <w:rPr>
+          <w:noProof/>
+        </w:rPr>
+      </w:pPr>
+      <w:r>
+        <w:rPr>
+          <w:noProof/>
+        </w:rPr>
+        <w:drawing>
+          <wp:inline distT="0" distB="0" distL="0" distR="0" wp14:anchorId="20A21A2E" wp14:editId="05D3295C">
+            <wp:extent cx="4772025" cy="904875"/>
+            <wp:effectExtent l="0" t="0" r="9525" b="9525"/>
+            <wp:docPr id="16" name="Imagem 16"/>
+            <wp:cNvGraphicFramePr>
+              <a:graphicFrameLocks xmlns:a="http://schemas.openxmlformats.org/drawingml/2006/main" noChangeAspect="1"/>
+            </wp:cNvGraphicFramePr>
+            <a:graphic xmlns:a="http://schemas.openxmlformats.org/drawingml/2006/main">
+              <a:graphicData uri="http://schemas.openxmlformats.org/drawingml/2006/picture">
+                <pic:pic xmlns:pic="http://schemas.openxmlformats.org/drawingml/2006/picture">
+                  <pic:nvPicPr>
+                    <pic:cNvPr id="1" name=""/>
+                    <pic:cNvPicPr/>
+                  </pic:nvPicPr>
+                  <pic:blipFill>
+                    <a:blip r:embed="rId16"/>
+                    <a:stretch>
+                      <a:fillRect/>
+                    </a:stretch>
+                  </pic:blipFill>
+                  <pic:spPr>
+                    <a:xfrm>
+                      <a:off x="0" y="0"/>
+                      <a:ext cx="4772025" cy="904875"/>
+                    </a:xfrm>
+                    <a:prstGeom prst="rect">
+                      <a:avLst/>
+                    </a:prstGeom>
+                  </pic:spPr>
+                </pic:pic>
+              </a:graphicData>
+            </a:graphic>
+          </wp:inline>
+        </w:drawing>
+      </w:r>
+    </w:p>
+    <w:p>
+      <w:pPr>
+        <w:rPr>
+          <w:noProof/>
+        </w:rPr>
+      </w:pPr>
+      <w:r>
+        <w:rPr>
+          <w:noProof/>
+        </w:rPr>
+        <w:drawing>
+          <wp:inline distT="0" distB="0" distL="0" distR="0" wp14:anchorId="3EA262E5" wp14:editId="76B8D1EA">
+            <wp:extent cx="4838700" cy="1743075"/>
+            <wp:effectExtent l="0" t="0" r="0" b="9525"/>
+            <wp:docPr id="17" name="Imagem 17"/>
+            <wp:cNvGraphicFramePr>
+              <a:graphicFrameLocks xmlns:a="http://schemas.openxmlformats.org/drawingml/2006/main" noChangeAspect="1"/>
+            </wp:cNvGraphicFramePr>
+            <a:graphic xmlns:a="http://schemas.openxmlformats.org/drawingml/2006/main">
+              <a:graphicData uri="http://schemas.openxmlformats.org/drawingml/2006/picture">
+                <pic:pic xmlns:pic="http://schemas.openxmlformats.org/drawingml/2006/picture">
+                  <pic:nvPicPr>
+                    <pic:cNvPr id="1" name=""/>
+                    <pic:cNvPicPr/>
+                  </pic:nvPicPr>
+                  <pic:blipFill>
+                    <a:blip r:embed="rId17"/>
+                    <a:stretch>
+                      <a:fillRect/>
+                    </a:stretch>
+                  </pic:blipFill>
+                  <pic:spPr>
+                    <a:xfrm>
+                      <a:off x="0" y="0"/>
+                      <a:ext cx="4838700" cy="1743075"/>
+                    </a:xfrm>
+                    <a:prstGeom prst="rect">
+                      <a:avLst/>
+                    </a:prstGeom>
+                  </pic:spPr>
+                </pic:pic>
+              </a:graphicData>
+            </a:graphic>
+          </wp:inline>
+        </w:drawing>
+      </w:r>
+    </w:p>
+    <w:p>
+      <w:pPr>
+        <w:rPr>
+          <w:noProof/>
+        </w:rPr>
+      </w:pPr>
+    </w:p>
+    <w:p>
+      <w:pPr>
+        <w:rPr>
+          <w:b/>
+          <w:bCs/>
+          <w:sz w:val="32"/>
+          <w:szCs w:val="32"/>
+        </w:rPr>
+      </w:pPr>
+      <w:r>
+        <w:rPr>
+          <w:b/>
+          <w:bCs/>
+          <w:sz w:val="32"/>
+          <w:szCs w:val="32"/>
+        </w:rPr>
+        <w:t>IDENTIFICANDO BUG’S NOS ARQUIVOS</w:t>
+      </w:r>
+    </w:p>
+    <w:p>
+      <w:pPr>
+        <w:rPr>
+          <w:noProof/>
+        </w:rPr>
+      </w:pPr>
+      <w:r>
+        <w:rPr>
+          <w:noProof/>
+        </w:rPr>
+        <w:t>Com o git bis</w:t>
+      </w:r>
+      <w:r>
+        <w:rPr>
+          <w:noProof/>
+        </w:rPr>
+        <w:t xml:space="preserve">ect é possível localizar mudanças feitas no código e encontrar possíveis bugs, </w:t>
+      </w:r>
+      <w:r>
+        <w:rPr>
+          <w:noProof/>
+        </w:rPr>
+        <w:t xml:space="preserve">para isso é necessário startar o bisect e depois localizar qual o momento do commits que </w:t>
+      </w:r>
+      <w:r>
+        <w:rPr>
+          <w:noProof/>
+        </w:rPr>
+        <w:t xml:space="preserve">começou a ocorrer as falhas </w:t>
+      </w:r>
+      <w:r>
+        <w:rPr>
+          <w:noProof/>
+        </w:rPr>
+        <w:t>“</w:t>
+      </w:r>
+      <w:r>
+        <w:rPr>
+          <w:noProof/>
+        </w:rPr>
+        <w:t>bad</w:t>
+      </w:r>
+      <w:r>
+        <w:rPr>
+          <w:noProof/>
+        </w:rPr>
+        <w:t>”</w:t>
+      </w:r>
+      <w:r>
+        <w:rPr>
+          <w:noProof/>
+        </w:rPr>
+        <w:t xml:space="preserve"> nos arquivos, no exemplo em imagem iniciei a partir do HEAD. Com isso </w:t>
+      </w:r>
+      <w:r>
+        <w:rPr>
+          <w:noProof/>
+        </w:rPr>
+        <w:t xml:space="preserve">colocando o bisect como </w:t>
+      </w:r>
+      <w:r>
+        <w:rPr>
+          <w:noProof/>
+        </w:rPr>
+        <w:t>“</w:t>
+      </w:r>
+      <w:r>
+        <w:rPr>
+          <w:noProof/>
+        </w:rPr>
+        <w:t>good</w:t>
+      </w:r>
+      <w:r>
+        <w:rPr>
+          <w:noProof/>
+        </w:rPr>
+        <w:t>”</w:t>
+      </w:r>
+      <w:r>
+        <w:rPr>
+          <w:noProof/>
+        </w:rPr>
+        <w:t xml:space="preserve"> apontando </w:t>
+      </w:r>
+      <w:r>
+        <w:rPr>
+          <w:noProof/>
+        </w:rPr>
+        <w:t xml:space="preserve">para </w:t>
+      </w:r>
+      <w:r>
+        <w:rPr>
+          <w:noProof/>
+        </w:rPr>
+        <w:t xml:space="preserve">o ultimo commit que de fato </w:t>
+      </w:r>
+      <w:r>
+        <w:rPr>
+          <w:noProof/>
+        </w:rPr>
+        <w:t xml:space="preserve">“imaginei” que </w:t>
+      </w:r>
+      <w:r>
+        <w:rPr>
+          <w:noProof/>
+        </w:rPr>
+        <w:t>estava corret</w:t>
+      </w:r>
+      <w:r>
+        <w:rPr>
+          <w:noProof/>
+        </w:rPr>
+        <w:t xml:space="preserve">o e afirmando com o good as revisões, </w:t>
+      </w:r>
+      <w:r>
+        <w:rPr>
+          <w:noProof/>
+        </w:rPr>
+        <w:t xml:space="preserve">e </w:t>
+      </w:r>
+      <w:r>
+        <w:rPr>
+          <w:noProof/>
+        </w:rPr>
+        <w:t xml:space="preserve">caso </w:t>
+      </w:r>
+      <w:r>
+        <w:rPr>
+          <w:noProof/>
+        </w:rPr>
+        <w:t>pesquisamos novamente o bad ele vai informar o ultimo commit que foram feitas as alterações</w:t>
+      </w:r>
+      <w:r>
+        <w:rPr>
+          <w:noProof/>
+        </w:rPr>
+        <w:t xml:space="preserve"> dentro desses commits</w:t>
+      </w:r>
+      <w:r>
+        <w:rPr>
+          <w:noProof/>
+        </w:rPr>
+        <w:t>, utilizando o reset você sai do modo Bisect e o código volta para</w:t>
+      </w:r>
+      <w:r>
+        <w:rPr>
+          <w:noProof/>
+        </w:rPr>
+        <w:t xml:space="preserve"> a ultima alteração feita</w:t>
+      </w:r>
+      <w:r>
+        <w:rPr>
+          <w:noProof/>
+        </w:rPr>
+        <w:t>.</w:t>
+      </w:r>
+      <w:r>
+        <w:rPr>
+          <w:noProof/>
+        </w:rPr>
+        <w:t xml:space="preserve"> </w:t>
+      </w:r>
+      <w:r>
+        <w:rPr>
+          <w:noProof/>
+        </w:rPr>
+        <w:br/>
+      </w:r>
+      <w:r>
+        <w:rPr>
+          <w:noProof/>
+        </w:rPr>
+        <w:t xml:space="preserve">Caso necessário poderá realizar um revert </w:t>
+      </w:r>
+      <w:r>
+        <w:rPr>
+          <w:noProof/>
+        </w:rPr>
+        <w:t>no HASH indicado no</w:t>
+      </w:r>
+      <w:r>
+        <w:rPr>
+          <w:noProof/>
+        </w:rPr>
+        <w:t xml:space="preserve"> “bad” </w:t>
+      </w:r>
+      <w:r>
+        <w:rPr>
+          <w:noProof/>
+        </w:rPr>
+        <w:t xml:space="preserve">e voltar para o commit </w:t>
+      </w:r>
+      <w:r>
+        <w:rPr>
+          <w:noProof/>
+        </w:rPr>
+        <w:t>que deseja.</w:t>
+      </w:r>
+      <w:r>
+        <w:rPr>
+          <w:noProof/>
+        </w:rPr>
+        <w:t xml:space="preserve"> </w:t>
+      </w:r>
+      <w:r>
+        <w:rPr>
+          <w:noProof/>
+        </w:rPr>
+        <w:t xml:space="preserve"> </w:t>
+      </w:r>
+      <w:r>
+        <w:rPr>
+          <w:noProof/>
+        </w:rPr>
+        <w:t xml:space="preserve"> </w:t>
+      </w:r>
+    </w:p>
+    <w:p>
+      <w:pPr>
+        <w:rPr>
+          <w:b/>
+          <w:bCs/>
+          <w:sz w:val="32"/>
+          <w:szCs w:val="32"/>
+        </w:rPr>
+      </w:pPr>
+      <w:r>
+        <w:rPr>
+          <w:noProof/>
+        </w:rPr>
+        <w:drawing>
+          <wp:inline distT="0" distB="0" distL="0" distR="0" wp14:anchorId="6AEDBF1B" wp14:editId="28821BB9">
+            <wp:extent cx="5400040" cy="553720"/>
+            <wp:effectExtent l="0" t="0" r="0" b="0"/>
+            <wp:docPr id="12" name="Imagem 12"/>
+            <wp:cNvGraphicFramePr>
+              <a:graphicFrameLocks xmlns:a="http://schemas.openxmlformats.org/drawingml/2006/main" noChangeAspect="1"/>
+            </wp:cNvGraphicFramePr>
+            <a:graphic xmlns:a="http://schemas.openxmlformats.org/drawingml/2006/main">
+              <a:graphicData uri="http://schemas.openxmlformats.org/drawingml/2006/picture">
+                <pic:pic xmlns:pic="http://schemas.openxmlformats.org/drawingml/2006/picture">
+                  <pic:nvPicPr>
+                    <pic:cNvPr id="1" name=""/>
+                    <pic:cNvPicPr/>
+                  </pic:nvPicPr>
+                  <pic:blipFill>
+                    <a:blip r:embed="rId18"/>
+                    <a:stretch>
+                      <a:fillRect/>
+                    </a:stretch>
+                  </pic:blipFill>
+                  <pic:spPr>
+                    <a:xfrm>
+                      <a:off x="0" y="0"/>
+                      <a:ext cx="5400040" cy="553720"/>
+                    </a:xfrm>
+                    <a:prstGeom prst="rect">
+                      <a:avLst/>
+                    </a:prstGeom>
+                  </pic:spPr>
+                </pic:pic>
+              </a:graphicData>
+            </a:graphic>
+          </wp:inline>
+        </w:drawing>
+      </w:r>
+    </w:p>
+    <w:p>
+      <w:pPr>
+        <w:rPr>
+          <w:b/>
+          <w:bCs/>
+          <w:sz w:val="32"/>
+          <w:szCs w:val="32"/>
+        </w:rPr>
+      </w:pPr>
+    </w:p>
+    <w:p>
+      <w:pPr>
+        <w:rPr>
+          <w:b/>
+          <w:bCs/>
+          <w:sz w:val="32"/>
+          <w:szCs w:val="32"/>
+        </w:rPr>
+      </w:pPr>
+      <w:r>
+        <w:rPr>
+          <w:noProof/>
+        </w:rPr>
+        <w:lastRenderedPageBreak/>
+        <w:drawing>
+          <wp:inline distT="0" distB="0" distL="0" distR="0" wp14:anchorId="3BD5786C" wp14:editId="07799610">
+            <wp:extent cx="4781550" cy="1724025"/>
+            <wp:effectExtent l="0" t="0" r="0" b="9525"/>
+            <wp:docPr id="13" name="Imagem 13"/>
+            <wp:cNvGraphicFramePr>
+              <a:graphicFrameLocks xmlns:a="http://schemas.openxmlformats.org/drawingml/2006/main" noChangeAspect="1"/>
+            </wp:cNvGraphicFramePr>
+            <a:graphic xmlns:a="http://schemas.openxmlformats.org/drawingml/2006/main">
+              <a:graphicData uri="http://schemas.openxmlformats.org/drawingml/2006/picture">
+                <pic:pic xmlns:pic="http://schemas.openxmlformats.org/drawingml/2006/picture">
+                  <pic:nvPicPr>
+                    <pic:cNvPr id="1" name=""/>
+                    <pic:cNvPicPr/>
+                  </pic:nvPicPr>
+                  <pic:blipFill>
+                    <a:blip r:embed="rId19"/>
+                    <a:stretch>
+                      <a:fillRect/>
+                    </a:stretch>
+                  </pic:blipFill>
+                  <pic:spPr>
+                    <a:xfrm>
+                      <a:off x="0" y="0"/>
+                      <a:ext cx="4781550" cy="1724025"/>
+                    </a:xfrm>
+                    <a:prstGeom prst="rect">
+                      <a:avLst/>
+                    </a:prstGeom>
+                  </pic:spPr>
+                </pic:pic>
+              </a:graphicData>
+            </a:graphic>
+          </wp:inline>
+        </w:drawing>
+      </w:r>
+    </w:p>
+    <w:p>
+      <w:pPr>
+        <w:rPr>
+          <w:noProof/>
+        </w:rPr>
+      </w:pPr>
+      <w:r>
+        <w:rPr>
+          <w:noProof/>
+        </w:rPr>
+        <w:drawing>
+          <wp:inline distT="0" distB="0" distL="0" distR="0" wp14:anchorId="242F3A75" wp14:editId="6B320F11">
+            <wp:extent cx="5400040" cy="4023995"/>
+            <wp:effectExtent l="0" t="0" r="0" b="0"/>
+            <wp:docPr id="14" name="Imagem 14"/>
+            <wp:cNvGraphicFramePr>
+              <a:graphicFrameLocks xmlns:a="http://schemas.openxmlformats.org/drawingml/2006/main" noChangeAspect="1"/>
+            </wp:cNvGraphicFramePr>
+            <a:graphic xmlns:a="http://schemas.openxmlformats.org/drawingml/2006/main">
+              <a:graphicData uri="http://schemas.openxmlformats.org/drawingml/2006/picture">
+                <pic:pic xmlns:pic="http://schemas.openxmlformats.org/drawingml/2006/picture">
+                  <pic:nvPicPr>
+                    <pic:cNvPr id="1" name=""/>
+                    <pic:cNvPicPr/>
+                  </pic:nvPicPr>
+                  <pic:blipFill>
+                    <a:blip r:embed="rId20"/>
+                    <a:stretch>
+                      <a:fillRect/>
+                    </a:stretch>
+                  </pic:blipFill>
+                  <pic:spPr>
+                    <a:xfrm>
+                      <a:off x="0" y="0"/>
+                      <a:ext cx="5400040" cy="4023995"/>
+                    </a:xfrm>
+                    <a:prstGeom prst="rect">
+                      <a:avLst/>
+                    </a:prstGeom>
+                  </pic:spPr>
+                </pic:pic>
+              </a:graphicData>
+            </a:graphic>
+          </wp:inline>
+        </w:drawing>
+      </w:r>
+    </w:p>
+    <w:p>
+      <w:pPr>
+        <w:rPr>
+          <w:noProof/>
+        </w:rPr>
+      </w:pPr>
+    </w:p>
+    <w:p>
+      <w:pPr>
+        <w:rPr>
+          <w:b/>
+          <w:bCs/>
+          <w:sz w:val="32"/>
+          <w:szCs w:val="32"/>
+        </w:rPr>
+      </w:pPr>
+      <w:r>
+        <w:rPr>
+          <w:b/>
+          <w:bCs/>
+          <w:sz w:val="32"/>
+          <w:szCs w:val="32"/>
+        </w:rPr>
+        <w:t xml:space="preserve">IDENTIFICANDO </w:t>
+      </w:r>
+      <w:r>
+        <w:rPr>
+          <w:b/>
+          <w:bCs/>
+          <w:sz w:val="32"/>
+          <w:szCs w:val="32"/>
+        </w:rPr>
+        <w:t>BUG’S POR USUÁRIOS</w:t>
+      </w:r>
+    </w:p>
+    <w:p>
+      <w:pPr>
+        <w:rPr>
+          <w:noProof/>
+        </w:rPr>
+      </w:pPr>
+      <w:r>
+        <w:rPr>
+          <w:noProof/>
+        </w:rPr>
+        <w:t xml:space="preserve">O comando git blame consegue identificar os usuários já configurados com o git config que fizeram alterações dentro </w:t>
+      </w:r>
+      <w:r>
+        <w:rPr>
+          <w:noProof/>
+        </w:rPr>
+        <w:t xml:space="preserve">dos arquivos e o período que foi feito. Observação: O comando não é para localizar um </w:t>
+      </w:r>
+      <w:r>
+        <w:rPr>
+          <w:noProof/>
+        </w:rPr>
+        <w:t>“</w:t>
+      </w:r>
+      <w:r>
+        <w:rPr>
+          <w:noProof/>
+        </w:rPr>
+        <w:t>culpado</w:t>
+      </w:r>
+      <w:r>
+        <w:rPr>
+          <w:noProof/>
+        </w:rPr>
+        <w:t>”</w:t>
+      </w:r>
+      <w:r>
+        <w:rPr>
+          <w:noProof/>
+        </w:rPr>
+        <w:t xml:space="preserve">, mas sim </w:t>
+      </w:r>
+      <w:r>
+        <w:rPr>
+          <w:noProof/>
+        </w:rPr>
+        <w:t>para ajudar um companheiro a melhorar o código</w:t>
+      </w:r>
+      <w:r>
+        <w:rPr>
+          <w:noProof/>
+        </w:rPr>
+        <w:t xml:space="preserve"> ou até aprender com mudanças feitas por usuários mais experientes</w:t>
+      </w:r>
+      <w:r>
+        <w:rPr>
+          <w:noProof/>
+        </w:rPr>
+        <w:t>.</w:t>
+      </w:r>
+    </w:p>
+    <w:p>
+      <w:pPr>
+        <w:rPr>
+          <w:noProof/>
+        </w:rPr>
+      </w:pPr>
+    </w:p>
+    <w:p>
+      <w:pPr>
+        <w:rPr>
+          <w:noProof/>
+        </w:rPr>
+      </w:pPr>
+    </w:p>
+    <w:p>
+      <w:pPr>
+        <w:rPr>
+          <w:noProof/>
+        </w:rPr>
+      </w:pPr>
+    </w:p>
+    <w:p>
+      <w:pPr>
+        <w:rPr>
+          <w:b/>
+          <w:bCs/>
+          <w:sz w:val="32"/>
+          <w:szCs w:val="32"/>
+        </w:rPr>
+      </w:pPr>
+    </w:p>
+    <w:p>
+      <w:pPr>
+        <w:rPr>
+          <w:noProof/>
+        </w:rPr>
+      </w:pPr>
+      <w:r>
+        <w:rPr>
+          <w:noProof/>
+        </w:rPr>
+        <w:lastRenderedPageBreak/>
+        <w:drawing>
+          <wp:inline distT="0" distB="0" distL="0" distR="0" wp14:anchorId="000D12A6" wp14:editId="1685DB0A">
+            <wp:extent cx="5400040" cy="2964180"/>
+            <wp:effectExtent l="0" t="0" r="0" b="7620"/>
+            <wp:docPr id="18" name="Imagem 18"/>
+            <wp:cNvGraphicFramePr>
+              <a:graphicFrameLocks xmlns:a="http://schemas.openxmlformats.org/drawingml/2006/main" noChangeAspect="1"/>
+            </wp:cNvGraphicFramePr>
+            <a:graphic xmlns:a="http://schemas.openxmlformats.org/drawingml/2006/main">
+              <a:graphicData uri="http://schemas.openxmlformats.org/drawingml/2006/picture">
+                <pic:pic xmlns:pic="http://schemas.openxmlformats.org/drawingml/2006/picture">
+                  <pic:nvPicPr>
+                    <pic:cNvPr id="1" name=""/>
+                    <pic:cNvPicPr/>
+                  </pic:nvPicPr>
+                  <pic:blipFill>
+                    <a:blip r:embed="rId21"/>
+                    <a:stretch>
+                      <a:fillRect/>
+                    </a:stretch>
+                  </pic:blipFill>
+                  <pic:spPr>
+                    <a:xfrm>
+                      <a:off x="0" y="0"/>
+                      <a:ext cx="5400040" cy="2964180"/>
+                    </a:xfrm>
+                    <a:prstGeom prst="rect">
+                      <a:avLst/>
+                    </a:prstGeom>
+                  </pic:spPr>
+                </pic:pic>
+              </a:graphicData>
+            </a:graphic>
+          </wp:inline>
+        </w:drawing>
+      </w:r>
+    </w:p>
+    <w:p>
+      <w:pPr>
+        <w:rPr>
+          <w:noProof/>
+        </w:rPr>
+      </w:pPr>
+    </w:p>
+    <w:p>
+      <w:pPr>
+        <w:rPr>
+          <w:b/>
+          <w:bCs/>
+          <w:sz w:val="32"/>
+          <w:szCs w:val="32"/>
+        </w:rPr>
+      </w:pPr>
+      <w:r>
+        <w:rPr>
+          <w:b/>
+          <w:bCs/>
+          <w:sz w:val="32"/>
+          <w:szCs w:val="32"/>
+        </w:rPr>
+        <w:t>BOAS PRÁTICAS COM BRANCHES</w:t>
+      </w:r>
+      <w:r>
+        <w:rPr>
+          <w:b/>
+          <w:bCs/>
+          <w:sz w:val="32"/>
+          <w:szCs w:val="32"/>
+        </w:rPr>
+        <w:t xml:space="preserve"> (GIT FLOW)</w:t>
+      </w:r>
+    </w:p>
+    <w:p>
+      <w:pPr>
+        <w:rPr>
+          <w:noProof/>
+        </w:rPr>
+      </w:pPr>
+      <w:r>
+        <w:rPr>
+          <w:noProof/>
+        </w:rPr>
+        <w:t>Nessa parte não existe nenhum comando novo, mas sim uma forma prática e correta muito usada pela comunidade de desenvolvedores.</w:t>
+      </w:r>
+      <w:r>
+        <w:rPr>
+          <w:noProof/>
+        </w:rPr>
+        <w:t xml:space="preserve"> Geralmente é comum utilizar </w:t>
+      </w:r>
+      <w:r>
+        <w:rPr>
+          <w:noProof/>
+        </w:rPr>
+        <w:t xml:space="preserve">somente </w:t>
+      </w:r>
+      <w:r>
+        <w:rPr>
+          <w:noProof/>
+        </w:rPr>
+        <w:t>a branch master para se trabalhar</w:t>
+      </w:r>
+      <w:r>
+        <w:rPr>
+          <w:noProof/>
+        </w:rPr>
+        <w:t xml:space="preserve"> em projetos pessoais</w:t>
+      </w:r>
+      <w:r>
+        <w:rPr>
+          <w:noProof/>
+        </w:rPr>
+        <w:t>, mas o correto</w:t>
+      </w:r>
+      <w:r>
+        <w:rPr>
+          <w:noProof/>
+        </w:rPr>
+        <w:t xml:space="preserve"> em </w:t>
+      </w:r>
+      <w:r>
+        <w:rPr>
+          <w:noProof/>
+        </w:rPr>
+        <w:t>grupos</w:t>
+      </w:r>
+      <w:r>
+        <w:rPr>
+          <w:noProof/>
+        </w:rPr>
+        <w:t xml:space="preserve"> </w:t>
+      </w:r>
+      <w:r>
+        <w:rPr>
+          <w:noProof/>
+        </w:rPr>
+        <w:t>são</w:t>
+      </w:r>
+      <w:r>
+        <w:rPr>
+          <w:noProof/>
+        </w:rPr>
+        <w:t xml:space="preserve"> criar branchs de “produção”, “teste”, “desenvolvimento”, etc. </w:t>
+      </w:r>
+      <w:r>
+        <w:rPr>
+          <w:noProof/>
+        </w:rPr>
+        <w:t>Com isso utilizar essas branches para fazer as devidas mudanças nos arquivos e assim passar p</w:t>
+      </w:r>
+      <w:r>
+        <w:rPr>
+          <w:noProof/>
+        </w:rPr>
+        <w:t xml:space="preserve">ara a </w:t>
+      </w:r>
+      <w:r>
+        <w:rPr>
+          <w:noProof/>
+        </w:rPr>
+        <w:t xml:space="preserve">escala de </w:t>
+      </w:r>
+      <w:r>
+        <w:rPr>
+          <w:noProof/>
+        </w:rPr>
+        <w:t>branch</w:t>
+      </w:r>
+      <w:r>
+        <w:rPr>
+          <w:noProof/>
+        </w:rPr>
+        <w:t>es (ex:im</w:t>
+      </w:r>
+      <w:r>
+        <w:rPr>
+          <w:noProof/>
+        </w:rPr>
+        <w:t>g1)</w:t>
+      </w:r>
+      <w:r>
+        <w:rPr>
+          <w:noProof/>
+        </w:rPr>
+        <w:t>, vale</w:t>
+      </w:r>
+      <w:r>
+        <w:rPr>
+          <w:noProof/>
+        </w:rPr>
+        <w:t xml:space="preserve"> lembrar </w:t>
+      </w:r>
+      <w:r>
+        <w:rPr>
+          <w:noProof/>
+        </w:rPr>
+        <w:t xml:space="preserve">de </w:t>
+      </w:r>
+      <w:r>
+        <w:rPr>
+          <w:noProof/>
+        </w:rPr>
+        <w:t>manter a branch de desenvolvimento atualizada.</w:t>
+      </w:r>
+      <w:r>
+        <w:rPr>
+          <w:noProof/>
+        </w:rPr>
+        <w:t xml:space="preserve"> Caso seja necessário fazer alguma mudança na branch de produção, nunca fazer nela</w:t>
+      </w:r>
+      <w:r>
+        <w:rPr>
+          <w:noProof/>
+        </w:rPr>
+        <w:t>! Crie uma nova branch de teste.</w:t>
+      </w:r>
+    </w:p>
+    <w:p>
+      <w:pPr>
+        <w:rPr>
+          <w:b/>
+          <w:bCs/>
+          <w:sz w:val="32"/>
+          <w:szCs w:val="32"/>
+        </w:rPr>
+      </w:pPr>
+      <w:r>
+        <w:rPr>
+          <w:noProof/>
+        </w:rPr>
+        <w:drawing>
+          <wp:inline distT="0" distB="0" distL="0" distR="0" wp14:anchorId="68ABA61C" wp14:editId="6FDB653A">
+            <wp:extent cx="5400040" cy="2266315"/>
+            <wp:effectExtent l="0" t="0" r="0" b="635"/>
+            <wp:docPr id="20" name="Imagem 20"/>
+            <wp:cNvGraphicFramePr>
+              <a:graphicFrameLocks xmlns:a="http://schemas.openxmlformats.org/drawingml/2006/main" noChangeAspect="1"/>
+            </wp:cNvGraphicFramePr>
+            <a:graphic xmlns:a="http://schemas.openxmlformats.org/drawingml/2006/main">
+              <a:graphicData uri="http://schemas.openxmlformats.org/drawingml/2006/picture">
+                <pic:pic xmlns:pic="http://schemas.openxmlformats.org/drawingml/2006/picture">
+                  <pic:nvPicPr>
+                    <pic:cNvPr id="0" name="Picture 1"/>
+                    <pic:cNvPicPr>
+                      <a:picLocks noChangeAspect="1" noChangeArrowheads="1"/>
+                    </pic:cNvPicPr>
+                  </pic:nvPicPr>
+                  <pic:blipFill>
+                    <a:blip r:embed="rId22">
+                      <a:extLst>
+                        <a:ext uri="{28A0092B-C50C-407E-A947-70E740481C1C}">
+                          <a14:useLocalDpi xmlns:a14="http://schemas.microsoft.com/office/drawing/2010/main" val="0"/>
+                        </a:ext>
+                      </a:extLst>
+                    </a:blip>
+                    <a:srcRect/>
+                    <a:stretch>
+                      <a:fillRect/>
+                    </a:stretch>
+                  </pic:blipFill>
+                  <pic:spPr bwMode="auto">
+                    <a:xfrm>
+                      <a:off x="0" y="0"/>
+                      <a:ext cx="5400040" cy="2266315"/>
+                    </a:xfrm>
+                    <a:prstGeom prst="rect">
+                      <a:avLst/>
+                    </a:prstGeom>
+                    <a:noFill/>
+                    <a:ln>
+                      <a:noFill/>
+                    </a:ln>
+                  </pic:spPr>
+                </pic:pic>
+              </a:graphicData>
+            </a:graphic>
+          </wp:inline>
+        </w:drawing>
+      </w:r>
+    </w:p>
+    <w:p>
+      <w:pPr>
+        <w:rPr>
+          <w:noProof/>
+        </w:rPr>
+      </w:pPr>
+      <w:r>
+        <w:rPr>
+          <w:noProof/>
+        </w:rPr>
+        <w:drawing>
+          <wp:inline distT="0" distB="0" distL="0" distR="0" wp14:anchorId="6501D1D8" wp14:editId="11DC3100">
+            <wp:extent cx="5019675" cy="1190625"/>
+            <wp:effectExtent l="0" t="0" r="9525" b="9525"/>
+            <wp:docPr id="19" name="Imagem 19"/>
+            <wp:cNvGraphicFramePr>
+              <a:graphicFrameLocks xmlns:a="http://schemas.openxmlformats.org/drawingml/2006/main" noChangeAspect="1"/>
+            </wp:cNvGraphicFramePr>
+            <a:graphic xmlns:a="http://schemas.openxmlformats.org/drawingml/2006/main">
+              <a:graphicData uri="http://schemas.openxmlformats.org/drawingml/2006/picture">
+                <pic:pic xmlns:pic="http://schemas.openxmlformats.org/drawingml/2006/picture">
+                  <pic:nvPicPr>
+                    <pic:cNvPr id="1" name=""/>
+                    <pic:cNvPicPr/>
+                  </pic:nvPicPr>
+                  <pic:blipFill>
+                    <a:blip r:embed="rId23"/>
+                    <a:stretch>
+                      <a:fillRect/>
+                    </a:stretch>
+                  </pic:blipFill>
+                  <pic:spPr>
+                    <a:xfrm>
+                      <a:off x="0" y="0"/>
+                      <a:ext cx="5019675" cy="1190625"/>
+                    </a:xfrm>
+                    <a:prstGeom prst="rect">
+                      <a:avLst/>
+                    </a:prstGeom>
+                  </pic:spPr>
+                </pic:pic>
+              </a:graphicData>
+            </a:graphic>
+          </wp:inline>
+        </w:drawing>
+      </w:r>
+    </w:p>
+    <w:p>
+      <w:pPr>
+        <w:rPr>
+          <w:b/>
+          <w:bCs/>
+          <w:sz w:val="32"/>
+          <w:szCs w:val="32"/>
+        </w:rPr>
+      </w:pPr>
+      <w:r>
+        <w:rPr>
+          <w:b/>
+          <w:bCs/>
+          <w:sz w:val="32"/>
+          <w:szCs w:val="32"/>
+        </w:rPr>
+        <w:lastRenderedPageBreak/>
+        <w:t xml:space="preserve">FERRAMENTAS VISUAIS </w:t>
+      </w:r>
+      <w:r>
+        <w:rPr>
+          <w:b/>
+          <w:bCs/>
+          <w:sz w:val="32"/>
+          <w:szCs w:val="32"/>
+        </w:rPr>
+        <w:t>COM</w:t>
+      </w:r>
+      <w:r>
+        <w:rPr>
+          <w:b/>
+          <w:bCs/>
+          <w:sz w:val="32"/>
+          <w:szCs w:val="32"/>
+        </w:rPr>
+        <w:t xml:space="preserve"> G</w:t>
+      </w:r>
+      <w:r>
+        <w:rPr>
+          <w:b/>
+          <w:bCs/>
+          <w:sz w:val="32"/>
+          <w:szCs w:val="32"/>
+        </w:rPr>
+        <w:t>IT</w:t>
+      </w:r>
+    </w:p>
+    <w:p>
+      <w:pPr>
+        <w:rPr>
+          <w:noProof/>
+        </w:rPr>
+      </w:pPr>
+      <w:r>
+        <w:rPr>
+          <w:noProof/>
+        </w:rPr>
+        <w:t>No próprio site do git você encontra exemplos de ferramentas visuais melhores</w:t>
+      </w:r>
+      <w:r>
+        <w:rPr>
+          <w:noProof/>
+        </w:rPr>
+        <w:t xml:space="preserve"> para observar o fluxo de atividades de uma forma melhor. Os três mais conhecidos e usados são: GIT COLA</w:t>
+      </w:r>
+      <w:r>
+        <w:rPr>
+          <w:noProof/>
+        </w:rPr>
+        <w:t>, GIT DESKTOP, GITKRAKEN.</w:t>
+      </w:r>
+    </w:p>
+    <w:p>
+      <w:pPr>
+        <w:rPr>
+          <w:noProof/>
+        </w:rPr>
+      </w:pPr>
+      <w:r>
+        <w:rPr>
+          <w:noProof/>
+        </w:rPr>
+        <w:t>Git cola: Entre os 3 foi um dos primeiros criados, talvez não tenha um</w:t>
+      </w:r>
+      <w:r>
+        <w:rPr>
+          <w:noProof/>
+        </w:rPr>
+        <w:t xml:space="preserve"> design atual, etc.</w:t>
+      </w:r>
+      <w:r>
+        <w:t xml:space="preserve"> </w:t>
+      </w:r>
+      <w:hyperlink r:id="rId24" w:tgtFrame="_blank" w:history="1">
+        <w:r>
+          <w:rPr>
+            <w:rStyle w:val="Hyperlink"/>
+            <w:sz w:val="27"/>
+            <w:szCs w:val="27"/>
+            <w:shd w:val="clear" w:color="auto" w:fill="FFFFFF"/>
+          </w:rPr>
+          <w:t>https://git-cola.github.io/downloads.html</w:t>
+        </w:r>
+      </w:hyperlink>
+      <w:r>
+        <w:rPr>
+          <w:color w:val="3D464D"/>
+          <w:sz w:val="27"/>
+          <w:szCs w:val="27"/>
+          <w:shd w:val="clear" w:color="auto" w:fill="FFFFFF"/>
+        </w:rPr>
+        <w:t> </w:t>
+      </w:r>
+      <w:r>
+        <w:rPr>
+          <w:noProof/>
+        </w:rPr>
+        <w:br/>
+        <w:t xml:space="preserve">Git Desktop: </w:t>
+      </w:r>
+      <w:r>
+        <w:rPr>
+          <w:noProof/>
+        </w:rPr>
+        <w:t>É uma ferramenta boa, porém o que falta nele é um design com uso de GIT FLOW</w:t>
+      </w:r>
+      <w:r>
+        <w:rPr>
+          <w:noProof/>
+        </w:rPr>
+        <w:br/>
+      </w:r>
+      <w:hyperlink r:id="rId25" w:tgtFrame="_blank" w:history="1">
+        <w:r>
+          <w:rPr>
+            <w:rStyle w:val="Hyperlink"/>
+            <w:sz w:val="27"/>
+            <w:szCs w:val="27"/>
+            <w:shd w:val="clear" w:color="auto" w:fill="FFFFFF"/>
+          </w:rPr>
+          <w:t>https://desktop.github.com/</w:t>
+        </w:r>
+      </w:hyperlink>
+      <w:r>
+        <w:rPr>
+          <w:color w:val="3D464D"/>
+          <w:sz w:val="27"/>
+          <w:szCs w:val="27"/>
+          <w:shd w:val="clear" w:color="auto" w:fill="FFFFFF"/>
+        </w:rPr>
+        <w:t> </w:t>
+      </w:r>
+      <w:r>
+        <w:rPr>
+          <w:noProof/>
+        </w:rPr>
+        <w:br/>
+        <w:t xml:space="preserve">GitKraken: Essa ferramenta já é </w:t>
+      </w:r>
+      <w:r>
+        <w:rPr>
+          <w:noProof/>
+        </w:rPr>
+        <w:t>a</w:t>
+      </w:r>
+      <w:r>
+        <w:rPr>
+          <w:noProof/>
+        </w:rPr>
+        <w:t>m</w:t>
+      </w:r>
+      <w:r>
+        <w:rPr>
+          <w:noProof/>
+        </w:rPr>
+        <w:t xml:space="preserve"> </w:t>
+      </w:r>
+      <w:r>
+        <w:rPr>
+          <w:noProof/>
+        </w:rPr>
+        <w:t xml:space="preserve">ais completa </w:t>
+      </w:r>
+      <w:r>
+        <w:rPr>
+          <w:noProof/>
+        </w:rPr>
+        <w:t>dentre as 3</w:t>
+      </w:r>
+      <w:r>
+        <w:rPr>
+          <w:noProof/>
+        </w:rPr>
+        <w:t>.</w:t>
+      </w:r>
+      <w:r>
+        <w:rPr>
+          <w:noProof/>
+        </w:rPr>
+        <w:t xml:space="preserve"> </w:t>
+      </w:r>
+      <w:hyperlink r:id="rId26" w:tgtFrame="_blank" w:history="1">
+        <w:r>
+          <w:rPr>
+            <w:rStyle w:val="Hyperlink"/>
+            <w:sz w:val="27"/>
+            <w:szCs w:val="27"/>
+            <w:shd w:val="clear" w:color="auto" w:fill="FFFFFF"/>
+          </w:rPr>
+          <w:t>https://www.gitkraken.com/download</w:t>
+        </w:r>
+      </w:hyperlink>
+      <w:r>
+        <w:rPr>
+          <w:color w:val="3D464D"/>
+          <w:sz w:val="27"/>
+          <w:szCs w:val="27"/>
+          <w:shd w:val="clear" w:color="auto" w:fill="FFFFFF"/>
+        </w:rPr>
+        <w:t> </w:t>
+      </w:r>
+      <w:r>
+        <w:rPr>
+          <w:noProof/>
+        </w:rPr>
+        <w:br/>
+      </w:r>
+      <w:r>
+        <w:rPr>
+          <w:noProof/>
+        </w:rPr>
+        <w:br/>
+        <w:t>Todos os 3 são bastante utilizados pela comunidade, mas existem outros e o gosto fica a critério de cada um.</w:t>
+      </w:r>
+    </w:p>
+    <w:p>
+      <w:pPr>
+        <w:rPr>
+          <w:noProof/>
+        </w:rPr>
+      </w:pPr>
+      <w:r>
+        <w:rPr>
+          <w:noProof/>
+        </w:rPr>
+        <w:t>Exemplo: GITKRAKEN</w:t>
+      </w:r>
+    </w:p>
+    <w:p>
+      <w:pPr>
+        <w:rPr>
+          <w:noProof/>
+        </w:rPr>
+      </w:pPr>
+      <w:r>
+        <w:rPr>
+          <w:noProof/>
+        </w:rPr>
+        <w:drawing>
+          <wp:inline distT="0" distB="0" distL="0" distR="0" wp14:anchorId="4738FDA5" wp14:editId="44A14D50">
+            <wp:extent cx="5400040" cy="2874645"/>
+            <wp:effectExtent l="0" t="0" r="0" b="1905"/>
+            <wp:docPr id="22" name="Imagem 22"/>
+            <wp:cNvGraphicFramePr>
+              <a:graphicFrameLocks xmlns:a="http://schemas.openxmlformats.org/drawingml/2006/main" noChangeAspect="1"/>
+            </wp:cNvGraphicFramePr>
+            <a:graphic xmlns:a="http://schemas.openxmlformats.org/drawingml/2006/main">
+              <a:graphicData uri="http://schemas.openxmlformats.org/drawingml/2006/picture">
+                <pic:pic xmlns:pic="http://schemas.openxmlformats.org/drawingml/2006/picture">
+                  <pic:nvPicPr>
+                    <pic:cNvPr id="1" name=""/>
+                    <pic:cNvPicPr/>
+                  </pic:nvPicPr>
+                  <pic:blipFill>
+                    <a:blip r:embed="rId27"/>
+                    <a:stretch>
+                      <a:fillRect/>
+                    </a:stretch>
+                  </pic:blipFill>
+                  <pic:spPr>
+                    <a:xfrm>
+                      <a:off x="0" y="0"/>
+                      <a:ext cx="5400040" cy="2874645"/>
+                    </a:xfrm>
+                    <a:prstGeom prst="rect">
+                      <a:avLst/>
+                    </a:prstGeom>
+                  </pic:spPr>
+                </pic:pic>
+              </a:graphicData>
+            </a:graphic>
+          </wp:inline>
+        </w:drawing>
+      </w:r>
     </w:p>
     <w:sectPr>
       <w:pgSz w:w="11906" w:h="16838"/>

</xml_diff>

<commit_message>
Introduzindo assuntos sobre Hooks e Deploy com Git
</commit_message>
<xml_diff>
--- a/GIT/Git Intermediário.docx
+++ b/GIT/Git Intermediário.docx
@@ -2259,6 +2259,307 @@
     <w:p>
       <w:pPr>
         <w:rPr>
+          <w:b/>
+          <w:bCs/>
+          <w:sz w:val="32"/>
+          <w:szCs w:val="32"/>
+        </w:rPr>
+      </w:pPr>
+      <w:r>
+        <w:rPr>
+          <w:b/>
+          <w:bCs/>
+          <w:sz w:val="32"/>
+          <w:szCs w:val="32"/>
+        </w:rPr>
+        <w:t>HOOKS E DEPLOYS</w:t>
+      </w:r>
+      <w:r>
+        <w:rPr>
+          <w:b/>
+          <w:bCs/>
+          <w:sz w:val="32"/>
+          <w:szCs w:val="32"/>
+        </w:rPr>
+        <w:t xml:space="preserve"> COM GIT</w:t>
+      </w:r>
+    </w:p>
+    <w:p>
+      <w:pPr>
+        <w:rPr>
+          <w:noProof/>
+        </w:rPr>
+      </w:pPr>
+      <w:r>
+        <w:rPr>
+          <w:noProof/>
+        </w:rPr>
+        <w:t>Dentro da pasta d</w:t>
+      </w:r>
+      <w:r>
+        <w:rPr>
+          <w:noProof/>
+        </w:rPr>
+        <w:t>o</w:t>
+      </w:r>
+      <w:r>
+        <w:rPr>
+          <w:noProof/>
+        </w:rPr>
+        <w:t xml:space="preserve"> .git existe a pasta hooks e dentro dela existem exemplos de comandos </w:t>
+      </w:r>
+      <w:r>
+        <w:rPr>
+          <w:noProof/>
+        </w:rPr>
+        <w:t xml:space="preserve">com </w:t>
+      </w:r>
+      <w:r>
+        <w:rPr>
+          <w:noProof/>
+        </w:rPr>
+        <w:t>shell</w:t>
+      </w:r>
+      <w:r>
+        <w:rPr>
+          <w:noProof/>
+        </w:rPr>
+        <w:t xml:space="preserve"> script, você pode criar o seu </w:t>
+      </w:r>
+      <w:r>
+        <w:rPr>
+          <w:noProof/>
+        </w:rPr>
+        <w:t xml:space="preserve">evento </w:t>
+      </w:r>
+      <w:r>
+        <w:rPr>
+          <w:noProof/>
+        </w:rPr>
+        <w:t>shell</w:t>
+      </w:r>
+      <w:r>
+        <w:rPr>
+          <w:noProof/>
+        </w:rPr>
+        <w:t xml:space="preserve"> script</w:t>
+      </w:r>
+      <w:r>
+        <w:rPr>
+          <w:noProof/>
+        </w:rPr>
+        <w:t xml:space="preserve"> automatizado pelo git.</w:t>
+      </w:r>
+      <w:r>
+        <w:rPr>
+          <w:noProof/>
+        </w:rPr>
+        <w:t xml:space="preserve"> </w:t>
+      </w:r>
+      <w:r>
+        <w:rPr>
+          <w:noProof/>
+        </w:rPr>
+        <w:t xml:space="preserve">Por exemplo, criar </w:t>
+      </w:r>
+      <w:r>
+        <w:rPr>
+          <w:noProof/>
+        </w:rPr>
+        <w:t>um deploy do seu arquivo</w:t>
+      </w:r>
+      <w:r>
+        <w:rPr>
+          <w:noProof/>
+        </w:rPr>
+        <w:t xml:space="preserve"> da pasta</w:t>
+      </w:r>
+      <w:r>
+        <w:rPr>
+          <w:noProof/>
+        </w:rPr>
+        <w:t xml:space="preserve"> LOCAL para </w:t>
+      </w:r>
+      <w:r>
+        <w:rPr>
+          <w:noProof/>
+        </w:rPr>
+        <w:t>a</w:t>
+      </w:r>
+      <w:r>
+        <w:rPr>
+          <w:noProof/>
+        </w:rPr>
+        <w:t xml:space="preserve"> </w:t>
+      </w:r>
+      <w:r>
+        <w:rPr>
+          <w:noProof/>
+        </w:rPr>
+        <w:t>pasta WEB</w:t>
+      </w:r>
+      <w:r>
+        <w:rPr>
+          <w:noProof/>
+        </w:rPr>
+        <w:t xml:space="preserve"> “Servidor”</w:t>
+      </w:r>
+      <w:r>
+        <w:rPr>
+          <w:noProof/>
+        </w:rPr>
+        <w:t>,</w:t>
+      </w:r>
+      <w:r>
+        <w:rPr>
+          <w:noProof/>
+        </w:rPr>
+        <w:t xml:space="preserve"> sempre que você comitar o arquivo ele vai criar uma cópia n</w:t>
+      </w:r>
+      <w:r>
+        <w:rPr>
+          <w:noProof/>
+        </w:rPr>
+        <w:t>a</w:t>
+      </w:r>
+      <w:r>
+        <w:rPr>
+          <w:noProof/>
+        </w:rPr>
+        <w:t xml:space="preserve"> </w:t>
+      </w:r>
+      <w:r>
+        <w:rPr>
+          <w:noProof/>
+        </w:rPr>
+        <w:t>pasta WEB</w:t>
+      </w:r>
+      <w:r>
+        <w:rPr>
+          <w:noProof/>
+        </w:rPr>
+        <w:t xml:space="preserve"> “Servidor”</w:t>
+      </w:r>
+      <w:r>
+        <w:rPr>
+          <w:noProof/>
+        </w:rPr>
+        <w:t xml:space="preserve"> e com isso você consegue visualizar diretamente o arquivo com as mudanças feitas</w:t>
+      </w:r>
+      <w:r>
+        <w:rPr>
+          <w:noProof/>
+        </w:rPr>
+        <w:t>.</w:t>
+      </w:r>
+    </w:p>
+    <w:p>
+      <w:pPr>
+        <w:rPr>
+          <w:b/>
+          <w:bCs/>
+          <w:sz w:val="32"/>
+          <w:szCs w:val="32"/>
+        </w:rPr>
+      </w:pPr>
+      <w:r>
+        <w:rPr>
+          <w:noProof/>
+        </w:rPr>
+        <w:drawing>
+          <wp:inline distT="0" distB="0" distL="0" distR="0" wp14:anchorId="092A8871" wp14:editId="0E62918D">
+            <wp:extent cx="4876800" cy="3115670"/>
+            <wp:effectExtent l="0" t="0" r="0" b="8890"/>
+            <wp:docPr id="23" name="Imagem 23"/>
+            <wp:cNvGraphicFramePr>
+              <a:graphicFrameLocks xmlns:a="http://schemas.openxmlformats.org/drawingml/2006/main" noChangeAspect="1"/>
+            </wp:cNvGraphicFramePr>
+            <a:graphic xmlns:a="http://schemas.openxmlformats.org/drawingml/2006/main">
+              <a:graphicData uri="http://schemas.openxmlformats.org/drawingml/2006/picture">
+                <pic:pic xmlns:pic="http://schemas.openxmlformats.org/drawingml/2006/picture">
+                  <pic:nvPicPr>
+                    <pic:cNvPr id="1" name=""/>
+                    <pic:cNvPicPr/>
+                  </pic:nvPicPr>
+                  <pic:blipFill>
+                    <a:blip r:embed="rId22"/>
+                    <a:stretch>
+                      <a:fillRect/>
+                    </a:stretch>
+                  </pic:blipFill>
+                  <pic:spPr>
+                    <a:xfrm>
+                      <a:off x="0" y="0"/>
+                      <a:ext cx="4930103" cy="3149724"/>
+                    </a:xfrm>
+                    <a:prstGeom prst="rect">
+                      <a:avLst/>
+                    </a:prstGeom>
+                  </pic:spPr>
+                </pic:pic>
+              </a:graphicData>
+            </a:graphic>
+          </wp:inline>
+        </w:drawing>
+      </w:r>
+    </w:p>
+    <w:p>
+      <w:pPr>
+        <w:rPr>
+          <w:noProof/>
+        </w:rPr>
+      </w:pPr>
+      <w:r>
+        <w:rPr>
+          <w:noProof/>
+        </w:rPr>
+        <w:drawing>
+          <wp:inline distT="0" distB="0" distL="0" distR="0" wp14:anchorId="7F118E11" wp14:editId="5F842CB7">
+            <wp:extent cx="4781550" cy="1143000"/>
+            <wp:effectExtent l="0" t="0" r="0" b="0"/>
+            <wp:docPr id="25" name="Imagem 25"/>
+            <wp:cNvGraphicFramePr>
+              <a:graphicFrameLocks xmlns:a="http://schemas.openxmlformats.org/drawingml/2006/main" noChangeAspect="1"/>
+            </wp:cNvGraphicFramePr>
+            <a:graphic xmlns:a="http://schemas.openxmlformats.org/drawingml/2006/main">
+              <a:graphicData uri="http://schemas.openxmlformats.org/drawingml/2006/picture">
+                <pic:pic xmlns:pic="http://schemas.openxmlformats.org/drawingml/2006/picture">
+                  <pic:nvPicPr>
+                    <pic:cNvPr id="1" name=""/>
+                    <pic:cNvPicPr/>
+                  </pic:nvPicPr>
+                  <pic:blipFill>
+                    <a:blip r:embed="rId23"/>
+                    <a:stretch>
+                      <a:fillRect/>
+                    </a:stretch>
+                  </pic:blipFill>
+                  <pic:spPr>
+                    <a:xfrm>
+                      <a:off x="0" y="0"/>
+                      <a:ext cx="4781550" cy="1143000"/>
+                    </a:xfrm>
+                    <a:prstGeom prst="rect">
+                      <a:avLst/>
+                    </a:prstGeom>
+                  </pic:spPr>
+                </pic:pic>
+              </a:graphicData>
+            </a:graphic>
+          </wp:inline>
+        </w:drawing>
+      </w:r>
+    </w:p>
+    <w:p>
+      <w:pPr>
+        <w:rPr>
+          <w:noProof/>
+        </w:rPr>
+      </w:pPr>
+    </w:p>
+    <w:p>
+      <w:pPr>
+        <w:rPr>
           <w:noProof/>
         </w:rPr>
       </w:pPr>
@@ -2467,7 +2768,7 @@
                     </pic:cNvPicPr>
                   </pic:nvPicPr>
                   <pic:blipFill>
-                    <a:blip r:embed="rId22">
+                    <a:blip r:embed="rId24">
                       <a:extLst>
                         <a:ext uri="{28A0092B-C50C-407E-A947-70E740481C1C}">
                           <a14:useLocalDpi xmlns:a14="http://schemas.microsoft.com/office/drawing/2010/main" val="0"/>
@@ -2525,7 +2826,7 @@
                     <pic:cNvPicPr/>
                   </pic:nvPicPr>
                   <pic:blipFill>
-                    <a:blip r:embed="rId23"/>
+                    <a:blip r:embed="rId25"/>
                     <a:stretch>
                       <a:fillRect/>
                     </a:stretch>
@@ -2562,7 +2863,6 @@
           <w:sz w:val="32"/>
           <w:szCs w:val="32"/>
         </w:rPr>
-        <w:lastRenderedPageBreak/>
         <w:t xml:space="preserve">FERRAMENTAS VISUAIS </w:t>
       </w:r>
       <w:r>
@@ -2639,7 +2939,7 @@
       <w:r>
         <w:t xml:space="preserve"> </w:t>
       </w:r>
-      <w:hyperlink r:id="rId24" w:tgtFrame="_blank" w:history="1">
+      <w:hyperlink r:id="rId26" w:tgtFrame="_blank" w:history="1">
         <w:r>
           <w:rPr>
             <w:rStyle w:val="Hyperlink"/>
@@ -2678,7 +2978,7 @@
         </w:rPr>
         <w:br/>
       </w:r>
-      <w:hyperlink r:id="rId25" w:tgtFrame="_blank" w:history="1">
+      <w:hyperlink r:id="rId27" w:tgtFrame="_blank" w:history="1">
         <w:r>
           <w:rPr>
             <w:rStyle w:val="Hyperlink"/>
@@ -2747,7 +3047,7 @@
         </w:rPr>
         <w:t xml:space="preserve"> </w:t>
       </w:r>
-      <w:hyperlink r:id="rId26" w:tgtFrame="_blank" w:history="1">
+      <w:hyperlink r:id="rId28" w:tgtFrame="_blank" w:history="1">
         <w:r>
           <w:rPr>
             <w:rStyle w:val="Hyperlink"/>
@@ -2791,6 +3091,7 @@
         <w:rPr>
           <w:noProof/>
         </w:rPr>
+        <w:lastRenderedPageBreak/>
         <w:t>Exemplo: GITKRAKEN</w:t>
       </w:r>
     </w:p>
@@ -2820,7 +3121,7 @@
                     <pic:cNvPicPr/>
                   </pic:nvPicPr>
                   <pic:blipFill>
-                    <a:blip r:embed="rId27"/>
+                    <a:blip r:embed="rId29"/>
                     <a:stretch>
                       <a:fillRect/>
                     </a:stretch>

</xml_diff>